<commit_message>
Working on final project - analysis of simulation data and continuing to organize repository
</commit_message>
<xml_diff>
--- a/docs/Stone_Meta Data_ 12-19.docx
+++ b/docs/Stone_Meta Data_ 12-19.docx
@@ -93,405 +93,735 @@
           <w:u w:val="single"/>
         </w:rPr>
       </w:pPr>
+      <w:r>
+        <w:rPr>
+          <w:b/>
+          <w:bCs/>
+          <w:sz w:val="24"/>
+          <w:szCs w:val="24"/>
+          <w:u w:val="single"/>
+        </w:rPr>
+        <w:t>Section I</w:t>
+      </w:r>
+    </w:p>
+    <w:p>
+      <w:pPr>
+        <w:rPr>
+          <w:sz w:val="24"/>
+          <w:szCs w:val="24"/>
+        </w:rPr>
+      </w:pPr>
+      <w:r>
+        <w:rPr>
+          <w:b/>
+          <w:bCs/>
+          <w:sz w:val="24"/>
+          <w:szCs w:val="24"/>
+        </w:rPr>
+        <w:t>Data Dictionary:</w:t>
+      </w:r>
+      <w:r>
+        <w:rPr>
+          <w:sz w:val="24"/>
+          <w:szCs w:val="24"/>
+        </w:rPr>
+        <w:t xml:space="preserve"> purpose and type of data for each variable</w:t>
+      </w:r>
+    </w:p>
+    <w:p>
+      <w:pPr>
+        <w:rPr>
+          <w:b/>
+          <w:bCs/>
+          <w:sz w:val="24"/>
+          <w:szCs w:val="24"/>
+        </w:rPr>
+      </w:pPr>
+      <w:r>
+        <w:rPr>
+          <w:b/>
+          <w:bCs/>
+          <w:sz w:val="24"/>
+          <w:szCs w:val="24"/>
+        </w:rPr>
+        <w:t xml:space="preserve">Part 1. </w:t>
+      </w:r>
+      <w:r>
+        <w:rPr>
+          <w:b/>
+          <w:bCs/>
+          <w:sz w:val="24"/>
+          <w:szCs w:val="24"/>
+        </w:rPr>
+        <w:t>US Food Consumption Data by Food Category</w:t>
+      </w:r>
+    </w:p>
+    <w:p>
+      <w:pPr>
+        <w:ind w:firstLine="720"/>
+        <w:rPr>
+          <w:sz w:val="24"/>
+          <w:szCs w:val="24"/>
+        </w:rPr>
+      </w:pPr>
+      <w:r>
+        <w:rPr>
+          <w:sz w:val="24"/>
+          <w:szCs w:val="24"/>
+        </w:rPr>
+        <w:t>Wrangling Folder</w:t>
+      </w:r>
+    </w:p>
+    <w:p>
+      <w:pPr>
+        <w:ind w:left="720" w:firstLine="720"/>
+        <w:rPr>
+          <w:sz w:val="24"/>
+          <w:szCs w:val="24"/>
+        </w:rPr>
+      </w:pPr>
+      <w:r>
+        <w:rPr>
+          <w:sz w:val="24"/>
+          <w:szCs w:val="24"/>
+        </w:rPr>
+        <w:t>stonewranglingscript_finalfoodconsumproject_10-8-19</w:t>
+      </w:r>
+      <w:r>
+        <w:rPr>
+          <w:sz w:val="24"/>
+          <w:szCs w:val="24"/>
+        </w:rPr>
+        <w:t xml:space="preserve"> </w:t>
+      </w:r>
+    </w:p>
+    <w:p>
+      <w:pPr>
+        <w:ind w:firstLine="720"/>
+        <w:rPr>
+          <w:sz w:val="24"/>
+          <w:szCs w:val="24"/>
+        </w:rPr>
+      </w:pPr>
+      <w:r>
+        <w:rPr>
+          <w:sz w:val="24"/>
+          <w:szCs w:val="24"/>
+        </w:rPr>
+        <w:t>Analysis Folder</w:t>
+      </w:r>
+    </w:p>
+    <w:p>
+      <w:pPr>
+        <w:ind w:left="720" w:firstLine="720"/>
+        <w:rPr>
+          <w:sz w:val="24"/>
+          <w:szCs w:val="24"/>
+        </w:rPr>
+      </w:pPr>
+      <w:proofErr w:type="spellStart"/>
+      <w:r>
+        <w:rPr>
+          <w:sz w:val="24"/>
+          <w:szCs w:val="24"/>
+        </w:rPr>
+        <w:t>stonedataRfoodconsumption_data</w:t>
+      </w:r>
+      <w:proofErr w:type="spellEnd"/>
+      <w:r>
+        <w:rPr>
+          <w:sz w:val="24"/>
+          <w:szCs w:val="24"/>
+        </w:rPr>
+        <w:t xml:space="preserve"> exploration1_10-16-19</w:t>
+      </w:r>
+    </w:p>
+    <w:p>
+      <w:pPr>
+        <w:ind w:left="720" w:firstLine="720"/>
+        <w:rPr>
+          <w:sz w:val="24"/>
+          <w:szCs w:val="24"/>
+        </w:rPr>
+      </w:pPr>
+      <w:proofErr w:type="spellStart"/>
+      <w:r>
+        <w:rPr>
+          <w:sz w:val="24"/>
+          <w:szCs w:val="24"/>
+        </w:rPr>
+        <w:t>stonedataRfoodconsumption_data</w:t>
+      </w:r>
+      <w:proofErr w:type="spellEnd"/>
+      <w:r>
+        <w:rPr>
+          <w:sz w:val="24"/>
+          <w:szCs w:val="24"/>
+        </w:rPr>
+        <w:t xml:space="preserve"> exploration1_10-21-19</w:t>
+      </w:r>
+    </w:p>
+    <w:p>
+      <w:pPr>
+        <w:rPr>
+          <w:sz w:val="24"/>
+          <w:szCs w:val="24"/>
+          <w:lang w:val="nb-NO"/>
+        </w:rPr>
+      </w:pPr>
+      <w:r>
+        <w:rPr>
+          <w:sz w:val="24"/>
+          <w:szCs w:val="24"/>
+        </w:rPr>
+        <w:tab/>
+      </w:r>
+      <w:r>
+        <w:rPr>
+          <w:sz w:val="24"/>
+          <w:szCs w:val="24"/>
+          <w:lang w:val="nb-NO"/>
+        </w:rPr>
+        <w:t>Gra</w:t>
+      </w:r>
+      <w:r>
+        <w:rPr>
+          <w:sz w:val="24"/>
+          <w:szCs w:val="24"/>
+          <w:lang w:val="nb-NO"/>
+        </w:rPr>
+        <w:t>phics Folder</w:t>
+      </w:r>
+    </w:p>
+    <w:p>
+      <w:pPr>
+        <w:rPr>
+          <w:sz w:val="24"/>
+          <w:szCs w:val="24"/>
+          <w:lang w:val="nb-NO"/>
+        </w:rPr>
+      </w:pPr>
+      <w:r>
+        <w:rPr>
+          <w:sz w:val="24"/>
+          <w:szCs w:val="24"/>
+          <w:lang w:val="nb-NO"/>
+        </w:rPr>
+        <w:tab/>
+      </w:r>
+      <w:r>
+        <w:rPr>
+          <w:sz w:val="24"/>
+          <w:szCs w:val="24"/>
+          <w:lang w:val="nb-NO"/>
+        </w:rPr>
+        <w:tab/>
+      </w:r>
+      <w:r>
+        <w:rPr>
+          <w:sz w:val="24"/>
+          <w:szCs w:val="24"/>
+          <w:lang w:val="nb-NO"/>
+        </w:rPr>
+        <w:t>stone_usfoodconsumption_graphing</w:t>
+      </w:r>
+    </w:p>
+    <w:p>
+      <w:pPr>
+        <w:ind w:firstLine="720"/>
+        <w:rPr>
+          <w:b/>
+          <w:bCs/>
+          <w:sz w:val="24"/>
+          <w:szCs w:val="24"/>
+        </w:rPr>
+      </w:pPr>
+      <w:r>
+        <w:rPr>
+          <w:b/>
+          <w:bCs/>
+          <w:sz w:val="24"/>
+          <w:szCs w:val="24"/>
+        </w:rPr>
+        <w:t xml:space="preserve">Data Type: </w:t>
+      </w:r>
+    </w:p>
+    <w:p>
+      <w:pPr>
+        <w:ind w:left="720" w:firstLine="720"/>
+        <w:rPr>
+          <w:sz w:val="24"/>
+          <w:szCs w:val="24"/>
+        </w:rPr>
+      </w:pPr>
+      <w:r>
+        <w:rPr>
+          <w:sz w:val="24"/>
+          <w:szCs w:val="24"/>
+        </w:rPr>
+        <w:t xml:space="preserve">Data frame for simulated data = </w:t>
+      </w:r>
+    </w:p>
+    <w:p>
+      <w:pPr>
+        <w:ind w:left="720" w:firstLine="720"/>
+        <w:rPr>
+          <w:sz w:val="24"/>
+          <w:szCs w:val="24"/>
+        </w:rPr>
+      </w:pPr>
+      <w:r>
+        <w:rPr>
+          <w:sz w:val="24"/>
+          <w:szCs w:val="24"/>
+        </w:rPr>
+        <w:t xml:space="preserve">Simulated vegetable consumption = </w:t>
+      </w:r>
+    </w:p>
+    <w:p>
+      <w:pPr>
+        <w:ind w:left="720" w:firstLine="720"/>
+        <w:rPr>
+          <w:sz w:val="24"/>
+          <w:szCs w:val="24"/>
+        </w:rPr>
+      </w:pPr>
+      <w:r>
+        <w:rPr>
+          <w:sz w:val="24"/>
+          <w:szCs w:val="24"/>
+        </w:rPr>
+        <w:t xml:space="preserve">Income levels (low, average, high) = </w:t>
+      </w:r>
+      <w:proofErr w:type="spellStart"/>
+      <w:r>
+        <w:rPr>
+          <w:sz w:val="24"/>
+          <w:szCs w:val="24"/>
+        </w:rPr>
+        <w:t>incomelevel</w:t>
+      </w:r>
+      <w:proofErr w:type="spellEnd"/>
+    </w:p>
+    <w:p>
+      <w:pPr>
+        <w:ind w:left="720" w:firstLine="720"/>
+        <w:rPr>
+          <w:sz w:val="24"/>
+          <w:szCs w:val="24"/>
+          <w:lang w:val="nb-NO"/>
+        </w:rPr>
+      </w:pPr>
+      <w:r>
+        <w:rPr>
+          <w:sz w:val="24"/>
+          <w:szCs w:val="24"/>
+        </w:rPr>
+        <w:t>Year (94-98, 02-03, 05-06, 07-08) = year</w:t>
+      </w:r>
+    </w:p>
+    <w:p>
+      <w:pPr>
+        <w:rPr>
+          <w:b/>
+          <w:bCs/>
+          <w:sz w:val="24"/>
+          <w:szCs w:val="24"/>
+        </w:rPr>
+      </w:pPr>
+      <w:r>
+        <w:rPr>
+          <w:b/>
+          <w:bCs/>
+          <w:sz w:val="24"/>
+          <w:szCs w:val="24"/>
+        </w:rPr>
+        <w:t xml:space="preserve">Part 2. </w:t>
+      </w:r>
+      <w:r>
+        <w:rPr>
+          <w:b/>
+          <w:bCs/>
+          <w:sz w:val="24"/>
+          <w:szCs w:val="24"/>
+        </w:rPr>
+        <w:t>Simulated Vegetable Data</w:t>
+      </w:r>
+    </w:p>
+    <w:p>
+      <w:pPr>
+        <w:ind w:firstLine="720"/>
+        <w:rPr>
+          <w:sz w:val="24"/>
+          <w:szCs w:val="24"/>
+        </w:rPr>
+      </w:pPr>
+      <w:r>
+        <w:rPr>
+          <w:sz w:val="24"/>
+          <w:szCs w:val="24"/>
+        </w:rPr>
+        <w:t>Wrangling Folder</w:t>
+      </w:r>
+    </w:p>
+    <w:p>
+      <w:pPr>
+        <w:ind w:left="720" w:firstLine="720"/>
+        <w:rPr>
+          <w:sz w:val="24"/>
+          <w:szCs w:val="24"/>
+        </w:rPr>
+      </w:pPr>
+      <w:proofErr w:type="spellStart"/>
+      <w:r>
+        <w:rPr>
+          <w:sz w:val="24"/>
+          <w:szCs w:val="24"/>
+        </w:rPr>
+        <w:t>stone_</w:t>
+      </w:r>
+      <w:r>
+        <w:rPr>
+          <w:sz w:val="24"/>
+          <w:szCs w:val="24"/>
+        </w:rPr>
+        <w:t>simdata</w:t>
+      </w:r>
+      <w:r>
+        <w:rPr>
+          <w:sz w:val="24"/>
+          <w:szCs w:val="24"/>
+        </w:rPr>
+        <w:t>_final</w:t>
+      </w:r>
+      <w:proofErr w:type="spellEnd"/>
+      <w:r>
+        <w:rPr>
+          <w:sz w:val="24"/>
+          <w:szCs w:val="24"/>
+        </w:rPr>
+        <w:t xml:space="preserve"> proj_11-11-19</w:t>
+      </w:r>
+    </w:p>
+    <w:p>
+      <w:pPr>
+        <w:ind w:firstLine="720"/>
+        <w:rPr>
+          <w:sz w:val="24"/>
+          <w:szCs w:val="24"/>
+        </w:rPr>
+      </w:pPr>
+      <w:r>
+        <w:rPr>
+          <w:sz w:val="24"/>
+          <w:szCs w:val="24"/>
+        </w:rPr>
+        <w:t>Analysis Folder</w:t>
+      </w:r>
+    </w:p>
+    <w:p>
+      <w:pPr>
+        <w:ind w:left="720" w:firstLine="720"/>
+        <w:rPr>
+          <w:sz w:val="24"/>
+          <w:szCs w:val="24"/>
+        </w:rPr>
+      </w:pPr>
+      <w:proofErr w:type="spellStart"/>
+      <w:r>
+        <w:rPr>
+          <w:sz w:val="24"/>
+          <w:szCs w:val="24"/>
+        </w:rPr>
+        <w:t>stone_simdataexploration_final</w:t>
+      </w:r>
+      <w:proofErr w:type="spellEnd"/>
+      <w:r>
+        <w:rPr>
+          <w:sz w:val="24"/>
+          <w:szCs w:val="24"/>
+        </w:rPr>
+        <w:t xml:space="preserve"> proj_11-11-19</w:t>
+      </w:r>
+    </w:p>
+    <w:p>
+      <w:pPr>
+        <w:ind w:left="720" w:firstLine="720"/>
+        <w:rPr>
+          <w:sz w:val="24"/>
+          <w:szCs w:val="24"/>
+        </w:rPr>
+      </w:pPr>
+      <w:r>
+        <w:rPr>
+          <w:sz w:val="24"/>
+          <w:szCs w:val="24"/>
+        </w:rPr>
+        <w:t>stone_simdatanalysis_finalproj_12-5-19</w:t>
+      </w:r>
+    </w:p>
+    <w:p>
+      <w:pPr>
+        <w:ind w:firstLine="720"/>
+        <w:rPr>
+          <w:sz w:val="24"/>
+          <w:szCs w:val="24"/>
+        </w:rPr>
+      </w:pPr>
+      <w:r>
+        <w:rPr>
+          <w:sz w:val="24"/>
+          <w:szCs w:val="24"/>
+        </w:rPr>
+        <w:t>Graphics Folder</w:t>
+      </w:r>
+    </w:p>
+    <w:p>
+      <w:pPr>
+        <w:ind w:firstLine="720"/>
+        <w:rPr>
+          <w:sz w:val="24"/>
+          <w:szCs w:val="24"/>
+        </w:rPr>
+      </w:pPr>
+      <w:r>
+        <w:rPr>
+          <w:sz w:val="24"/>
+          <w:szCs w:val="24"/>
+        </w:rPr>
+        <w:tab/>
+      </w:r>
+      <w:r>
+        <w:rPr>
+          <w:sz w:val="24"/>
+          <w:szCs w:val="24"/>
+        </w:rPr>
+        <w:t>stone_simdatagraphing_12-8-19</w:t>
+      </w:r>
+    </w:p>
+    <w:p>
+      <w:pPr>
+        <w:ind w:firstLine="720"/>
+        <w:rPr>
+          <w:b/>
+          <w:bCs/>
+          <w:sz w:val="24"/>
+          <w:szCs w:val="24"/>
+        </w:rPr>
+      </w:pPr>
+      <w:r>
+        <w:rPr>
+          <w:b/>
+          <w:bCs/>
+          <w:sz w:val="24"/>
+          <w:szCs w:val="24"/>
+        </w:rPr>
+        <w:t xml:space="preserve">Data Type: </w:t>
+      </w:r>
+    </w:p>
+    <w:p>
+      <w:pPr>
+        <w:ind w:left="720" w:firstLine="720"/>
+        <w:rPr>
+          <w:sz w:val="24"/>
+          <w:szCs w:val="24"/>
+        </w:rPr>
+      </w:pPr>
+      <w:r>
+        <w:rPr>
+          <w:sz w:val="24"/>
+          <w:szCs w:val="24"/>
+        </w:rPr>
+        <w:t xml:space="preserve">Data frame for simulated data = </w:t>
+      </w:r>
+      <w:proofErr w:type="spellStart"/>
+      <w:r>
+        <w:rPr>
+          <w:sz w:val="24"/>
+          <w:szCs w:val="24"/>
+        </w:rPr>
+        <w:t>vegsim</w:t>
+      </w:r>
+      <w:proofErr w:type="spellEnd"/>
+      <w:r>
+        <w:rPr>
+          <w:sz w:val="24"/>
+          <w:szCs w:val="24"/>
+        </w:rPr>
+        <w:t xml:space="preserve"> </w:t>
+      </w:r>
+    </w:p>
+    <w:p>
+      <w:pPr>
+        <w:ind w:left="720" w:firstLine="720"/>
+        <w:rPr>
+          <w:sz w:val="24"/>
+          <w:szCs w:val="24"/>
+        </w:rPr>
+      </w:pPr>
+      <w:r>
+        <w:rPr>
+          <w:sz w:val="24"/>
+          <w:szCs w:val="24"/>
+        </w:rPr>
+        <w:lastRenderedPageBreak/>
+        <w:t xml:space="preserve">Simulated vegetable consumption = </w:t>
+      </w:r>
+      <w:proofErr w:type="spellStart"/>
+      <w:r>
+        <w:rPr>
+          <w:sz w:val="24"/>
+          <w:szCs w:val="24"/>
+        </w:rPr>
+        <w:t>simveg</w:t>
+      </w:r>
+      <w:proofErr w:type="spellEnd"/>
+    </w:p>
+    <w:p>
+      <w:pPr>
+        <w:ind w:left="720" w:firstLine="720"/>
+        <w:rPr>
+          <w:sz w:val="24"/>
+          <w:szCs w:val="24"/>
+        </w:rPr>
+      </w:pPr>
+      <w:r>
+        <w:rPr>
+          <w:sz w:val="24"/>
+          <w:szCs w:val="24"/>
+        </w:rPr>
+        <w:t xml:space="preserve">Income levels (low, average, high) = </w:t>
+      </w:r>
+      <w:proofErr w:type="spellStart"/>
+      <w:r>
+        <w:rPr>
+          <w:sz w:val="24"/>
+          <w:szCs w:val="24"/>
+        </w:rPr>
+        <w:t>incomelevel</w:t>
+      </w:r>
+      <w:proofErr w:type="spellEnd"/>
+    </w:p>
+    <w:p>
+      <w:pPr>
+        <w:ind w:left="720" w:firstLine="720"/>
+        <w:rPr>
+          <w:sz w:val="24"/>
+          <w:szCs w:val="24"/>
+        </w:rPr>
+      </w:pPr>
+      <w:r>
+        <w:rPr>
+          <w:sz w:val="24"/>
+          <w:szCs w:val="24"/>
+        </w:rPr>
+        <w:t>Year (94-98, 02-03, 05-06, 07-08) = year</w:t>
+      </w:r>
+    </w:p>
+    <w:p>
+      <w:pPr>
+        <w:rPr>
+          <w:sz w:val="24"/>
+          <w:szCs w:val="24"/>
+        </w:rPr>
+      </w:pPr>
+      <w:r>
+        <w:rPr>
+          <w:sz w:val="24"/>
+          <w:szCs w:val="24"/>
+        </w:rPr>
+        <w:tab/>
+      </w:r>
+    </w:p>
+    <w:p>
+      <w:pPr>
+        <w:rPr>
+          <w:b/>
+          <w:bCs/>
+          <w:sz w:val="24"/>
+          <w:szCs w:val="24"/>
+          <w:u w:val="single"/>
+        </w:rPr>
+      </w:pPr>
+      <w:r>
+        <w:rPr>
+          <w:b/>
+          <w:bCs/>
+          <w:sz w:val="24"/>
+          <w:szCs w:val="24"/>
+          <w:u w:val="single"/>
+        </w:rPr>
+        <w:t>Section II</w:t>
+      </w:r>
+    </w:p>
+    <w:p>
+      <w:pPr>
+        <w:rPr>
+          <w:sz w:val="24"/>
+          <w:szCs w:val="24"/>
+        </w:rPr>
+      </w:pPr>
+      <w:r>
+        <w:rPr>
+          <w:b/>
+          <w:bCs/>
+          <w:sz w:val="24"/>
+          <w:szCs w:val="24"/>
+        </w:rPr>
+        <w:t>Study Design:</w:t>
+      </w:r>
+      <w:r>
+        <w:rPr>
+          <w:sz w:val="24"/>
+          <w:szCs w:val="24"/>
+        </w:rPr>
+        <w:t xml:space="preserve"> describes how study was conducted</w:t>
+      </w:r>
+    </w:p>
+    <w:p>
+      <w:r>
+        <w:t>Study used p</w:t>
+      </w:r>
+      <w:r>
+        <w:t>ublicly available USDA data on National Food Consumption was analyzed to find trends and differences across years food category and income level.</w:t>
+      </w:r>
+      <w:r>
+        <w:t xml:space="preserve"> </w:t>
+      </w:r>
+      <w:r>
+        <w:t>Data will be used as a baseline for a larger study of US food systems at a city scale.</w:t>
+      </w:r>
+    </w:p>
+    <w:p>
+      <w:r>
+        <w:t>The R scripts in this repository were used to determine:</w:t>
+      </w:r>
+    </w:p>
+    <w:p>
+      <w:r>
+        <w:t xml:space="preserve"> 1. The US national trends for food consumption by food category (fruit, vegetable, grain, oil, meat, dairy) annually from 1994 - 2007. </w:t>
+      </w:r>
+    </w:p>
+    <w:p>
+      <w:r>
+        <w:t xml:space="preserve">2. The difference between </w:t>
+      </w:r>
+      <w:r>
+        <w:t>low- and high-income</w:t>
+      </w:r>
+      <w:r>
+        <w:t xml:space="preserve"> food consumption when compared to the average.</w:t>
+      </w:r>
+    </w:p>
+    <w:p>
+      <w:r>
+        <w:t>3. A simulated data set for vegetable consumption was statistically analyzed for significant differences across years and income levels.</w:t>
+      </w:r>
+    </w:p>
+    <w:p/>
+    <w:p>
       <w:bookmarkStart w:id="0" w:name="_GoBack"/>
-      <w:r>
-        <w:rPr>
-          <w:b/>
-          <w:bCs/>
-          <w:sz w:val="24"/>
-          <w:szCs w:val="24"/>
-          <w:u w:val="single"/>
-        </w:rPr>
-        <w:t>Section I</w:t>
-      </w:r>
-    </w:p>
-    <w:bookmarkEnd w:id="0"/>
-    <w:p>
-      <w:pPr>
-        <w:rPr>
-          <w:sz w:val="24"/>
-          <w:szCs w:val="24"/>
-        </w:rPr>
-      </w:pPr>
-      <w:r>
-        <w:rPr>
-          <w:b/>
-          <w:bCs/>
-          <w:sz w:val="24"/>
-          <w:szCs w:val="24"/>
-        </w:rPr>
-        <w:t>Data Dictionary:</w:t>
-      </w:r>
-      <w:r>
-        <w:rPr>
-          <w:sz w:val="24"/>
-          <w:szCs w:val="24"/>
-        </w:rPr>
-        <w:t xml:space="preserve"> purpose and type of data for each variable</w:t>
-      </w:r>
-    </w:p>
-    <w:p>
-      <w:pPr>
-        <w:rPr>
-          <w:sz w:val="24"/>
-          <w:szCs w:val="24"/>
-        </w:rPr>
-      </w:pPr>
-    </w:p>
-    <w:p>
-      <w:pPr>
-        <w:rPr>
-          <w:b/>
-          <w:bCs/>
-          <w:sz w:val="24"/>
-          <w:szCs w:val="24"/>
-          <w:u w:val="single"/>
-        </w:rPr>
-      </w:pPr>
-      <w:r>
-        <w:rPr>
-          <w:b/>
-          <w:bCs/>
-          <w:sz w:val="24"/>
-          <w:szCs w:val="24"/>
-          <w:u w:val="single"/>
-        </w:rPr>
-        <w:t>Section II</w:t>
-      </w:r>
-    </w:p>
-    <w:p>
-      <w:pPr>
-        <w:rPr>
-          <w:sz w:val="24"/>
-          <w:szCs w:val="24"/>
-        </w:rPr>
-      </w:pPr>
-      <w:r>
-        <w:rPr>
-          <w:b/>
-          <w:bCs/>
-          <w:sz w:val="24"/>
-          <w:szCs w:val="24"/>
-        </w:rPr>
-        <w:t>Study Design:</w:t>
-      </w:r>
-      <w:r>
-        <w:rPr>
-          <w:sz w:val="24"/>
-          <w:szCs w:val="24"/>
-        </w:rPr>
-        <w:t xml:space="preserve"> describes how study was conducted</w:t>
-      </w:r>
-    </w:p>
-    <w:p/>
-    <w:p/>
-    <w:p/>
-    <w:p>
-      <w:r>
-        <w:t xml:space="preserve">pd = </w:t>
-      </w:r>
-      <w:proofErr w:type="spellStart"/>
-      <w:r>
-        <w:t>position_</w:t>
-      </w:r>
-      <w:proofErr w:type="gramStart"/>
-      <w:r>
-        <w:t>dodge</w:t>
-      </w:r>
-      <w:proofErr w:type="spellEnd"/>
-      <w:r>
-        <w:t>(</w:t>
-      </w:r>
-      <w:proofErr w:type="gramEnd"/>
-      <w:r>
-        <w:t>.2)</w:t>
-      </w:r>
-    </w:p>
-    <w:p>
-      <w:proofErr w:type="spellStart"/>
-      <w:proofErr w:type="gramStart"/>
-      <w:r>
-        <w:t>ggplot</w:t>
-      </w:r>
-      <w:proofErr w:type="spellEnd"/>
-      <w:r>
-        <w:t>(</w:t>
-      </w:r>
-      <w:proofErr w:type="spellStart"/>
-      <w:proofErr w:type="gramEnd"/>
-      <w:r>
-        <w:t>vegsim</w:t>
-      </w:r>
-      <w:proofErr w:type="spellEnd"/>
-      <w:r>
-        <w:t xml:space="preserve">, </w:t>
-      </w:r>
-      <w:proofErr w:type="spellStart"/>
-      <w:r>
-        <w:t>aes</w:t>
-      </w:r>
-      <w:proofErr w:type="spellEnd"/>
-      <w:r>
-        <w:t>(x=year,</w:t>
-      </w:r>
-    </w:p>
-    <w:p>
-      <w:r>
-        <w:t xml:space="preserve">                y=</w:t>
-      </w:r>
-      <w:proofErr w:type="spellStart"/>
-      <w:r>
-        <w:t>simveg</w:t>
-      </w:r>
-      <w:proofErr w:type="spellEnd"/>
-      <w:r>
-        <w:t>,</w:t>
-      </w:r>
-    </w:p>
-    <w:p>
-      <w:r>
-        <w:t xml:space="preserve">                color=</w:t>
-      </w:r>
-      <w:proofErr w:type="spellStart"/>
-      <w:r>
-        <w:t>incomelevel</w:t>
-      </w:r>
-      <w:proofErr w:type="spellEnd"/>
-      <w:r>
-        <w:t>)) +</w:t>
-      </w:r>
-    </w:p>
-    <w:p>
-      <w:r>
-        <w:t xml:space="preserve">  </w:t>
-      </w:r>
-      <w:proofErr w:type="spellStart"/>
-      <w:r>
-        <w:t>geom_</w:t>
-      </w:r>
-      <w:proofErr w:type="gramStart"/>
-      <w:r>
-        <w:t>errorbar</w:t>
-      </w:r>
-      <w:proofErr w:type="spellEnd"/>
-      <w:r>
-        <w:t>(</w:t>
-      </w:r>
-      <w:proofErr w:type="spellStart"/>
-      <w:proofErr w:type="gramEnd"/>
-      <w:r>
-        <w:t>aes</w:t>
-      </w:r>
-      <w:proofErr w:type="spellEnd"/>
-      <w:r>
-        <w:t>(</w:t>
-      </w:r>
-      <w:proofErr w:type="spellStart"/>
-      <w:r>
-        <w:t>ymin</w:t>
-      </w:r>
-      <w:proofErr w:type="spellEnd"/>
-      <w:r>
-        <w:t>=</w:t>
-      </w:r>
-      <w:proofErr w:type="spellStart"/>
-      <w:r>
-        <w:t>simveg</w:t>
-      </w:r>
-      <w:proofErr w:type="spellEnd"/>
-      <w:r>
-        <w:t>-se,</w:t>
-      </w:r>
-    </w:p>
-    <w:p>
-      <w:r>
-        <w:t xml:space="preserve">                    </w:t>
-      </w:r>
-      <w:proofErr w:type="spellStart"/>
-      <w:r>
-        <w:t>ymax</w:t>
-      </w:r>
-      <w:proofErr w:type="spellEnd"/>
-      <w:r>
-        <w:t>=</w:t>
-      </w:r>
-      <w:proofErr w:type="spellStart"/>
-      <w:r>
-        <w:t>simveg+se</w:t>
-      </w:r>
-      <w:proofErr w:type="spellEnd"/>
-      <w:r>
-        <w:t>),</w:t>
-      </w:r>
-    </w:p>
-    <w:p>
-      <w:r>
-        <w:t xml:space="preserve">                width=.2, size=0.7, position=pd) +</w:t>
-      </w:r>
-    </w:p>
-    <w:p>
-      <w:r>
-        <w:t xml:space="preserve">  </w:t>
-      </w:r>
-      <w:proofErr w:type="spellStart"/>
-      <w:r>
-        <w:t>geom_</w:t>
-      </w:r>
-      <w:proofErr w:type="gramStart"/>
-      <w:r>
-        <w:t>point</w:t>
-      </w:r>
-      <w:proofErr w:type="spellEnd"/>
-      <w:r>
-        <w:t>(</w:t>
-      </w:r>
-      <w:proofErr w:type="gramEnd"/>
-      <w:r>
-        <w:t>shape=15, size=4, position=pd) +</w:t>
-      </w:r>
-    </w:p>
-    <w:p>
-      <w:r>
-        <w:t xml:space="preserve">  </w:t>
-      </w:r>
-      <w:proofErr w:type="spellStart"/>
-      <w:r>
-        <w:t>theme_</w:t>
-      </w:r>
-      <w:proofErr w:type="gramStart"/>
-      <w:r>
-        <w:t>bw</w:t>
-      </w:r>
-      <w:proofErr w:type="spellEnd"/>
-      <w:r>
-        <w:t>(</w:t>
-      </w:r>
-      <w:proofErr w:type="gramEnd"/>
-      <w:r>
-        <w:t>) +</w:t>
-      </w:r>
-    </w:p>
-    <w:p>
-      <w:r>
-        <w:t xml:space="preserve">  </w:t>
-      </w:r>
-      <w:proofErr w:type="gramStart"/>
-      <w:r>
-        <w:t>theme(</w:t>
-      </w:r>
-      <w:proofErr w:type="gramEnd"/>
-    </w:p>
-    <w:p>
-      <w:r>
-        <w:t xml:space="preserve">    </w:t>
-      </w:r>
-      <w:proofErr w:type="spellStart"/>
-      <w:proofErr w:type="gramStart"/>
-      <w:r>
-        <w:t>axis.title</w:t>
-      </w:r>
-      <w:proofErr w:type="gramEnd"/>
-      <w:r>
-        <w:t>.y</w:t>
-      </w:r>
-      <w:proofErr w:type="spellEnd"/>
-      <w:r>
-        <w:t xml:space="preserve"> = </w:t>
-      </w:r>
-      <w:proofErr w:type="spellStart"/>
-      <w:r>
-        <w:t>element_text</w:t>
-      </w:r>
-      <w:proofErr w:type="spellEnd"/>
-      <w:r>
-        <w:t>(</w:t>
-      </w:r>
-      <w:proofErr w:type="spellStart"/>
-      <w:r>
-        <w:t>vjust</w:t>
-      </w:r>
-      <w:proofErr w:type="spellEnd"/>
-      <w:r>
-        <w:t>= 1.8),</w:t>
-      </w:r>
-    </w:p>
-    <w:p>
-      <w:r>
-        <w:t xml:space="preserve">    </w:t>
-      </w:r>
-      <w:proofErr w:type="spellStart"/>
-      <w:proofErr w:type="gramStart"/>
-      <w:r>
-        <w:t>axis.title</w:t>
-      </w:r>
-      <w:proofErr w:type="gramEnd"/>
-      <w:r>
-        <w:t>.x</w:t>
-      </w:r>
-      <w:proofErr w:type="spellEnd"/>
-      <w:r>
-        <w:t xml:space="preserve"> = </w:t>
-      </w:r>
-      <w:proofErr w:type="spellStart"/>
-      <w:r>
-        <w:t>element_text</w:t>
-      </w:r>
-      <w:proofErr w:type="spellEnd"/>
-      <w:r>
-        <w:t>(</w:t>
-      </w:r>
-      <w:proofErr w:type="spellStart"/>
-      <w:r>
-        <w:t>vjust</w:t>
-      </w:r>
-      <w:proofErr w:type="spellEnd"/>
-      <w:r>
-        <w:t>= -0.5),</w:t>
-      </w:r>
-    </w:p>
-    <w:p>
-      <w:r>
-        <w:t xml:space="preserve">    </w:t>
-      </w:r>
-      <w:proofErr w:type="spellStart"/>
-      <w:proofErr w:type="gramStart"/>
-      <w:r>
-        <w:t>axis.title</w:t>
-      </w:r>
-      <w:proofErr w:type="spellEnd"/>
-      <w:proofErr w:type="gramEnd"/>
-      <w:r>
-        <w:t xml:space="preserve"> = </w:t>
-      </w:r>
-      <w:proofErr w:type="spellStart"/>
-      <w:r>
-        <w:t>element_text</w:t>
-      </w:r>
-      <w:proofErr w:type="spellEnd"/>
-      <w:r>
-        <w:t>(face = "bold")) +</w:t>
-      </w:r>
-    </w:p>
-    <w:p>
-      <w:r>
-        <w:t xml:space="preserve">  </w:t>
-      </w:r>
-      <w:proofErr w:type="spellStart"/>
-      <w:r>
-        <w:t>scale_color_</w:t>
-      </w:r>
-      <w:proofErr w:type="gramStart"/>
-      <w:r>
-        <w:t>manual</w:t>
-      </w:r>
-      <w:proofErr w:type="spellEnd"/>
-      <w:r>
-        <w:t>(</w:t>
-      </w:r>
-      <w:proofErr w:type="gramEnd"/>
-      <w:r>
-        <w:t>values = c("black", "blue"))</w:t>
-      </w:r>
+      <w:bookmarkEnd w:id="0"/>
     </w:p>
     <w:sectPr>
       <w:pgSz w:w="12240" w:h="15840"/>

</xml_diff>

<commit_message>
Finishing up presentation, final project graphics and analysis and documentation for my repository. Finalizing folder hierarchy and renaming scripts for clarity.
</commit_message>
<xml_diff>
--- a/docs/Stone_Meta Data_ 12-19.docx
+++ b/docs/Stone_Meta Data_ 12-19.docx
@@ -1,6 +1,6 @@
 
 <file path=word/document.xml><?xml version="1.0" encoding="utf-8"?>
-<w:document xmlns:wpc="http://schemas.microsoft.com/office/word/2010/wordprocessingCanvas" xmlns:cx="http://schemas.microsoft.com/office/drawing/2014/chartex" xmlns:cx1="http://schemas.microsoft.com/office/drawing/2015/9/8/chartex" xmlns:cx2="http://schemas.microsoft.com/office/drawing/2015/10/21/chartex" xmlns:cx3="http://schemas.microsoft.com/office/drawing/2016/5/9/chartex" xmlns:cx4="http://schemas.microsoft.com/office/drawing/2016/5/10/chartex" xmlns:cx5="http://schemas.microsoft.com/office/drawing/2016/5/11/chartex" xmlns:cx6="http://schemas.microsoft.com/office/drawing/2016/5/12/chartex" xmlns:cx7="http://schemas.microsoft.com/office/drawing/2016/5/13/chartex" xmlns:cx8="http://schemas.microsoft.com/office/drawing/2016/5/14/chartex" xmlns:mc="http://schemas.openxmlformats.org/markup-compatibility/2006" xmlns:aink="http://schemas.microsoft.com/office/drawing/2016/ink" xmlns:am3d="http://schemas.microsoft.com/office/drawing/2017/model3d" xmlns:o="urn:schemas-microsoft-com:office:office" xmlns:r="http://schemas.openxmlformats.org/officeDocument/2006/relationships" xmlns:m="http://schemas.openxmlformats.org/officeDocument/2006/math" xmlns:v="urn:schemas-microsoft-com:vml" xmlns:wp14="http://schemas.microsoft.com/office/word/2010/wordprocessingDrawing" xmlns:wp="http://schemas.openxmlformats.org/drawingml/2006/wordprocessingDrawing" xmlns:w10="urn:schemas-microsoft-com:office:word" xmlns:w="http://schemas.openxmlformats.org/wordprocessingml/2006/main" xmlns:w14="http://schemas.microsoft.com/office/word/2010/wordml" xmlns:w15="http://schemas.microsoft.com/office/word/2012/wordml" xmlns:w16cid="http://schemas.microsoft.com/office/word/2016/wordml/cid" xmlns:w16se="http://schemas.microsoft.com/office/word/2015/wordml/symex" xmlns:wpg="http://schemas.microsoft.com/office/word/2010/wordprocessingGroup" xmlns:wpi="http://schemas.microsoft.com/office/word/2010/wordprocessingInk" xmlns:wne="http://schemas.microsoft.com/office/word/2006/wordml" xmlns:wps="http://schemas.microsoft.com/office/word/2010/wordprocessingShape" mc:Ignorable="w14 w15 w16se w16cid wp14">
+<w:document xmlns:wpc="http://schemas.microsoft.com/office/word/2010/wordprocessingCanvas" xmlns:cx="http://schemas.microsoft.com/office/drawing/2014/chartex" xmlns:cx1="http://schemas.microsoft.com/office/drawing/2015/9/8/chartex" xmlns:cx2="http://schemas.microsoft.com/office/drawing/2015/10/21/chartex" xmlns:cx3="http://schemas.microsoft.com/office/drawing/2016/5/9/chartex" xmlns:cx4="http://schemas.microsoft.com/office/drawing/2016/5/10/chartex" xmlns:cx5="http://schemas.microsoft.com/office/drawing/2016/5/11/chartex" xmlns:cx6="http://schemas.microsoft.com/office/drawing/2016/5/12/chartex" xmlns:cx7="http://schemas.microsoft.com/office/drawing/2016/5/13/chartex" xmlns:cx8="http://schemas.microsoft.com/office/drawing/2016/5/14/chartex" xmlns:mc="http://schemas.openxmlformats.org/markup-compatibility/2006" xmlns:aink="http://schemas.microsoft.com/office/drawing/2016/ink" xmlns:am3d="http://schemas.microsoft.com/office/drawing/2017/model3d" xmlns:o="urn:schemas-microsoft-com:office:office" xmlns:r="http://schemas.openxmlformats.org/officeDocument/2006/relationships" xmlns:m="http://schemas.openxmlformats.org/officeDocument/2006/math" xmlns:v="urn:schemas-microsoft-com:vml" xmlns:wp14="http://schemas.microsoft.com/office/word/2010/wordprocessingDrawing" xmlns:wp="http://schemas.openxmlformats.org/drawingml/2006/wordprocessingDrawing" xmlns:w10="urn:schemas-microsoft-com:office:word" xmlns:w="http://schemas.openxmlformats.org/wordprocessingml/2006/main" xmlns:w14="http://schemas.microsoft.com/office/word/2010/wordml" xmlns:w15="http://schemas.microsoft.com/office/word/2012/wordml" xmlns:w16cex="http://schemas.microsoft.com/office/word/2018/wordml/cex" xmlns:w16cid="http://schemas.microsoft.com/office/word/2016/wordml/cid" xmlns:w16="http://schemas.microsoft.com/office/word/2018/wordml" xmlns:w16se="http://schemas.microsoft.com/office/word/2015/wordml/symex" xmlns:wpg="http://schemas.microsoft.com/office/word/2010/wordprocessingGroup" xmlns:wpi="http://schemas.microsoft.com/office/word/2010/wordprocessingInk" xmlns:wne="http://schemas.microsoft.com/office/word/2006/wordml" xmlns:wps="http://schemas.microsoft.com/office/word/2010/wordprocessingShape" mc:Ignorable="w14 w15 w16se w16cid w16 w16cex wp14">
   <w:body>
     <w:p>
       <w:pPr>
@@ -185,14 +185,7 @@
           <w:sz w:val="24"/>
           <w:szCs w:val="24"/>
         </w:rPr>
-        <w:t>stonewranglingscript_finalfoodconsumproject_10-8-19</w:t>
-      </w:r>
-      <w:r>
-        <w:rPr>
-          <w:sz w:val="24"/>
-          <w:szCs w:val="24"/>
-        </w:rPr>
-        <w:t xml:space="preserve"> </w:t>
+        <w:t xml:space="preserve">stonewranglingscript_finalfoodconsumproject_10-8-19 </w:t>
       </w:r>
     </w:p>
     <w:p>
@@ -266,7 +259,6 @@
         <w:rPr>
           <w:sz w:val="24"/>
           <w:szCs w:val="24"/>
-          <w:lang w:val="nb-NO"/>
         </w:rPr>
       </w:pPr>
       <w:r>
@@ -280,32 +272,21 @@
         <w:rPr>
           <w:sz w:val="24"/>
           <w:szCs w:val="24"/>
-          <w:lang w:val="nb-NO"/>
-        </w:rPr>
-        <w:t>Gra</w:t>
-      </w:r>
-      <w:r>
-        <w:rPr>
-          <w:sz w:val="24"/>
-          <w:szCs w:val="24"/>
-          <w:lang w:val="nb-NO"/>
-        </w:rPr>
-        <w:t>phics Folder</w:t>
-      </w:r>
-    </w:p>
-    <w:p>
-      <w:pPr>
-        <w:rPr>
-          <w:sz w:val="24"/>
-          <w:szCs w:val="24"/>
-          <w:lang w:val="nb-NO"/>
-        </w:rPr>
-      </w:pPr>
-      <w:r>
-        <w:rPr>
-          <w:sz w:val="24"/>
-          <w:szCs w:val="24"/>
-          <w:lang w:val="nb-NO"/>
+        </w:rPr>
+        <w:t>Graphics Folder</w:t>
+      </w:r>
+    </w:p>
+    <w:p>
+      <w:pPr>
+        <w:rPr>
+          <w:sz w:val="24"/>
+          <w:szCs w:val="24"/>
+        </w:rPr>
+      </w:pPr>
+      <w:r>
+        <w:rPr>
+          <w:sz w:val="24"/>
+          <w:szCs w:val="24"/>
         </w:rPr>
         <w:tab/>
       </w:r>
@@ -313,16 +294,8 @@
         <w:rPr>
           <w:sz w:val="24"/>
           <w:szCs w:val="24"/>
-          <w:lang w:val="nb-NO"/>
         </w:rPr>
         <w:tab/>
-      </w:r>
-      <w:r>
-        <w:rPr>
-          <w:sz w:val="24"/>
-          <w:szCs w:val="24"/>
-          <w:lang w:val="nb-NO"/>
-        </w:rPr>
         <w:t>stone_usfoodconsumption_graphing</w:t>
       </w:r>
     </w:p>
@@ -361,6 +334,15 @@
         </w:rPr>
         <w:t xml:space="preserve">Data frame for simulated data = </w:t>
       </w:r>
+      <w:proofErr w:type="spellStart"/>
+      <w:r>
+        <w:rPr>
+          <w:sz w:val="24"/>
+          <w:szCs w:val="24"/>
+        </w:rPr>
+        <w:t>usfoodconsumption</w:t>
+      </w:r>
+      <w:proofErr w:type="spellEnd"/>
     </w:p>
     <w:p>
       <w:pPr>
@@ -375,8 +357,87 @@
           <w:sz w:val="24"/>
           <w:szCs w:val="24"/>
         </w:rPr>
-        <w:t xml:space="preserve">Simulated vegetable consumption = </w:t>
-      </w:r>
+        <w:t>Food Types (d</w:t>
+      </w:r>
+      <w:r>
+        <w:rPr>
+          <w:sz w:val="24"/>
+          <w:szCs w:val="24"/>
+        </w:rPr>
+        <w:t xml:space="preserve">airy, </w:t>
+      </w:r>
+      <w:r>
+        <w:rPr>
+          <w:sz w:val="24"/>
+          <w:szCs w:val="24"/>
+        </w:rPr>
+        <w:t>f</w:t>
+      </w:r>
+      <w:r>
+        <w:rPr>
+          <w:sz w:val="24"/>
+          <w:szCs w:val="24"/>
+        </w:rPr>
+        <w:t xml:space="preserve">ruit, </w:t>
+      </w:r>
+      <w:r>
+        <w:rPr>
+          <w:sz w:val="24"/>
+          <w:szCs w:val="24"/>
+        </w:rPr>
+        <w:t>g</w:t>
+      </w:r>
+      <w:r>
+        <w:rPr>
+          <w:sz w:val="24"/>
+          <w:szCs w:val="24"/>
+        </w:rPr>
+        <w:t>rain</w:t>
+      </w:r>
+      <w:r>
+        <w:rPr>
+          <w:sz w:val="24"/>
+          <w:szCs w:val="24"/>
+        </w:rPr>
+        <w:t>, m</w:t>
+      </w:r>
+      <w:r>
+        <w:rPr>
+          <w:sz w:val="24"/>
+          <w:szCs w:val="24"/>
+        </w:rPr>
+        <w:t xml:space="preserve">eat, </w:t>
+      </w:r>
+      <w:r>
+        <w:rPr>
+          <w:sz w:val="24"/>
+          <w:szCs w:val="24"/>
+        </w:rPr>
+        <w:t>v</w:t>
+      </w:r>
+      <w:r>
+        <w:rPr>
+          <w:sz w:val="24"/>
+          <w:szCs w:val="24"/>
+        </w:rPr>
+        <w:t>egetables</w:t>
+      </w:r>
+      <w:r>
+        <w:rPr>
+          <w:sz w:val="24"/>
+          <w:szCs w:val="24"/>
+        </w:rPr>
+        <w:t xml:space="preserve">) = </w:t>
+      </w:r>
+      <w:proofErr w:type="spellStart"/>
+      <w:r>
+        <w:rPr>
+          <w:sz w:val="24"/>
+          <w:szCs w:val="24"/>
+        </w:rPr>
+        <w:t>foodtype</w:t>
+      </w:r>
+      <w:proofErr w:type="spellEnd"/>
     </w:p>
     <w:p>
       <w:pPr>
@@ -401,6 +462,13 @@
         </w:rPr>
         <w:t>incomelevel</w:t>
       </w:r>
+      <w:r>
+        <w:rPr>
+          <w:sz w:val="24"/>
+          <w:szCs w:val="24"/>
+        </w:rPr>
+        <w:t>s</w:t>
+      </w:r>
       <w:proofErr w:type="spellEnd"/>
     </w:p>
     <w:p>
@@ -409,7 +477,6 @@
         <w:rPr>
           <w:sz w:val="24"/>
           <w:szCs w:val="24"/>
-          <w:lang w:val="nb-NO"/>
         </w:rPr>
       </w:pPr>
       <w:r>
@@ -419,6 +486,97 @@
         </w:rPr>
         <w:t>Year (94-98, 02-03, 05-06, 07-08) = year</w:t>
       </w:r>
+      <w:r>
+        <w:rPr>
+          <w:sz w:val="24"/>
+          <w:szCs w:val="24"/>
+        </w:rPr>
+        <w:t>s</w:t>
+      </w:r>
+    </w:p>
+    <w:p>
+      <w:pPr>
+        <w:ind w:left="1440"/>
+        <w:rPr>
+          <w:sz w:val="24"/>
+          <w:szCs w:val="24"/>
+        </w:rPr>
+      </w:pPr>
+      <w:r>
+        <w:rPr>
+          <w:sz w:val="24"/>
+          <w:szCs w:val="24"/>
+        </w:rPr>
+        <w:t xml:space="preserve">Food Consumed at Home, Food Consumed Away from Home = </w:t>
+      </w:r>
+      <w:proofErr w:type="spellStart"/>
+      <w:r>
+        <w:rPr>
+          <w:sz w:val="24"/>
+          <w:szCs w:val="24"/>
+        </w:rPr>
+        <w:t>foodhomeawayhome</w:t>
+      </w:r>
+      <w:proofErr w:type="spellEnd"/>
+    </w:p>
+    <w:p>
+      <w:pPr>
+        <w:ind w:left="1440"/>
+        <w:rPr>
+          <w:sz w:val="24"/>
+          <w:szCs w:val="24"/>
+        </w:rPr>
+      </w:pPr>
+      <w:r>
+        <w:rPr>
+          <w:sz w:val="24"/>
+          <w:szCs w:val="24"/>
+        </w:rPr>
+        <w:t xml:space="preserve">95% Lower Confidence Interval = </w:t>
+      </w:r>
+      <w:proofErr w:type="spellStart"/>
+      <w:r>
+        <w:rPr>
+          <w:sz w:val="24"/>
+          <w:szCs w:val="24"/>
+        </w:rPr>
+        <w:t>lowconfidenceinterval</w:t>
+      </w:r>
+      <w:proofErr w:type="spellEnd"/>
+    </w:p>
+    <w:p>
+      <w:pPr>
+        <w:ind w:left="1440"/>
+        <w:rPr>
+          <w:sz w:val="24"/>
+          <w:szCs w:val="24"/>
+        </w:rPr>
+      </w:pPr>
+      <w:r>
+        <w:rPr>
+          <w:sz w:val="24"/>
+          <w:szCs w:val="24"/>
+        </w:rPr>
+        <w:t xml:space="preserve">95% Upper Confidence Interval = </w:t>
+      </w:r>
+      <w:proofErr w:type="spellStart"/>
+      <w:r>
+        <w:rPr>
+          <w:sz w:val="24"/>
+          <w:szCs w:val="24"/>
+        </w:rPr>
+        <w:t>highconfidenceinterval</w:t>
+      </w:r>
+      <w:proofErr w:type="spellEnd"/>
+    </w:p>
+    <w:p>
+      <w:pPr>
+        <w:ind w:left="1440"/>
+        <w:rPr>
+          <w:sz w:val="24"/>
+          <w:szCs w:val="24"/>
+        </w:rPr>
+      </w:pPr>
     </w:p>
     <w:p>
       <w:pPr>
@@ -557,6 +715,7 @@
           <w:sz w:val="24"/>
           <w:szCs w:val="24"/>
         </w:rPr>
+        <w:lastRenderedPageBreak/>
         <w:t>stone_simdatanalysis_finalproj_12-5-19</w:t>
       </w:r>
     </w:p>
@@ -664,7 +823,6 @@
           <w:sz w:val="24"/>
           <w:szCs w:val="24"/>
         </w:rPr>
-        <w:lastRenderedPageBreak/>
         <w:t xml:space="preserve">Simulated vegetable consumption = </w:t>
       </w:r>
       <w:proofErr w:type="spellStart"/>
@@ -779,50 +937,91 @@
       </w:r>
     </w:p>
     <w:p>
-      <w:r>
-        <w:t>Study used p</w:t>
-      </w:r>
-      <w:r>
-        <w:t>ublicly available USDA data on National Food Consumption was analyzed to find trends and differences across years food category and income level.</w:t>
-      </w:r>
-      <w:r>
-        <w:t xml:space="preserve"> </w:t>
-      </w:r>
-      <w:r>
-        <w:t>Data will be used as a baseline for a larger study of US food systems at a city scale.</w:t>
-      </w:r>
-    </w:p>
-    <w:p>
-      <w:r>
-        <w:t>The R scripts in this repository were used to determine:</w:t>
-      </w:r>
-    </w:p>
-    <w:p>
-      <w:r>
-        <w:t xml:space="preserve"> 1. The US national trends for food consumption by food category (fruit, vegetable, grain, oil, meat, dairy) annually from 1994 - 2007. </w:t>
-      </w:r>
-    </w:p>
-    <w:p>
-      <w:r>
-        <w:t xml:space="preserve">2. The difference between </w:t>
-      </w:r>
-      <w:r>
-        <w:t>low- and high-income</w:t>
-      </w:r>
-      <w:r>
-        <w:t xml:space="preserve"> food consumption when compared to the average.</w:t>
-      </w:r>
-    </w:p>
-    <w:p>
-      <w:r>
-        <w:t>3. A simulated data set for vegetable consumption was statistically analyzed for significant differences across years and income levels.</w:t>
-      </w:r>
-    </w:p>
-    <w:p/>
-    <w:p>
+      <w:pPr>
+        <w:rPr>
+          <w:sz w:val="24"/>
+          <w:szCs w:val="24"/>
+        </w:rPr>
+      </w:pPr>
+      <w:r>
+        <w:rPr>
+          <w:sz w:val="24"/>
+          <w:szCs w:val="24"/>
+        </w:rPr>
+        <w:t xml:space="preserve">Study used publicly available USDA data on National Food Consumption was analyzed to find </w:t>
+      </w:r>
       <w:bookmarkStart w:id="0" w:name="_GoBack"/>
       <w:bookmarkEnd w:id="0"/>
-    </w:p>
+      <w:r>
+        <w:rPr>
+          <w:sz w:val="24"/>
+          <w:szCs w:val="24"/>
+        </w:rPr>
+        <w:t>trends and differences across years food category and income level. Data will be used as a baseline for a larger study of US food systems at a city scale.</w:t>
+      </w:r>
+    </w:p>
+    <w:p>
+      <w:pPr>
+        <w:rPr>
+          <w:sz w:val="24"/>
+          <w:szCs w:val="24"/>
+        </w:rPr>
+      </w:pPr>
+      <w:r>
+        <w:rPr>
+          <w:sz w:val="24"/>
+          <w:szCs w:val="24"/>
+        </w:rPr>
+        <w:t>The R scripts in this repository were used to determine:</w:t>
+      </w:r>
+    </w:p>
+    <w:p>
+      <w:pPr>
+        <w:rPr>
+          <w:sz w:val="24"/>
+          <w:szCs w:val="24"/>
+        </w:rPr>
+      </w:pPr>
+      <w:r>
+        <w:rPr>
+          <w:sz w:val="24"/>
+          <w:szCs w:val="24"/>
+        </w:rPr>
+        <w:t xml:space="preserve"> 1. The US national trends for food consumption by food category (fruit, vegetable, grain, oil, meat, dairy) annually from 1994 - 2007. </w:t>
+      </w:r>
+    </w:p>
+    <w:p>
+      <w:pPr>
+        <w:rPr>
+          <w:sz w:val="24"/>
+          <w:szCs w:val="24"/>
+        </w:rPr>
+      </w:pPr>
+      <w:r>
+        <w:rPr>
+          <w:sz w:val="24"/>
+          <w:szCs w:val="24"/>
+        </w:rPr>
+        <w:t>2. The difference between low- and high-income food consumption when compared to the average.</w:t>
+      </w:r>
+    </w:p>
+    <w:p>
+      <w:pPr>
+        <w:rPr>
+          <w:sz w:val="24"/>
+          <w:szCs w:val="24"/>
+        </w:rPr>
+      </w:pPr>
+      <w:r>
+        <w:rPr>
+          <w:sz w:val="24"/>
+          <w:szCs w:val="24"/>
+        </w:rPr>
+        <w:t>3. A simulated data set for vegetable consumption was statistically analyzed for significant differences across years and income levels.</w:t>
+      </w:r>
+    </w:p>
+    <w:p/>
+    <w:p/>
     <w:sectPr>
       <w:pgSz w:w="12240" w:h="15840"/>
       <w:pgMar w:top="1440" w:right="1440" w:bottom="1440" w:left="1440" w:header="720" w:footer="720" w:gutter="0"/>
@@ -834,7 +1033,7 @@
 </file>
 
 <file path=word/numbering.xml><?xml version="1.0" encoding="utf-8"?>
-<w:numbering xmlns:wpc="http://schemas.microsoft.com/office/word/2010/wordprocessingCanvas" xmlns:cx="http://schemas.microsoft.com/office/drawing/2014/chartex" xmlns:cx1="http://schemas.microsoft.com/office/drawing/2015/9/8/chartex" xmlns:cx2="http://schemas.microsoft.com/office/drawing/2015/10/21/chartex" xmlns:cx3="http://schemas.microsoft.com/office/drawing/2016/5/9/chartex" xmlns:cx4="http://schemas.microsoft.com/office/drawing/2016/5/10/chartex" xmlns:cx5="http://schemas.microsoft.com/office/drawing/2016/5/11/chartex" xmlns:cx6="http://schemas.microsoft.com/office/drawing/2016/5/12/chartex" xmlns:cx7="http://schemas.microsoft.com/office/drawing/2016/5/13/chartex" xmlns:cx8="http://schemas.microsoft.com/office/drawing/2016/5/14/chartex" xmlns:mc="http://schemas.openxmlformats.org/markup-compatibility/2006" xmlns:aink="http://schemas.microsoft.com/office/drawing/2016/ink" xmlns:am3d="http://schemas.microsoft.com/office/drawing/2017/model3d" xmlns:o="urn:schemas-microsoft-com:office:office" xmlns:r="http://schemas.openxmlformats.org/officeDocument/2006/relationships" xmlns:m="http://schemas.openxmlformats.org/officeDocument/2006/math" xmlns:v="urn:schemas-microsoft-com:vml" xmlns:wp14="http://schemas.microsoft.com/office/word/2010/wordprocessingDrawing" xmlns:wp="http://schemas.openxmlformats.org/drawingml/2006/wordprocessingDrawing" xmlns:w10="urn:schemas-microsoft-com:office:word" xmlns:w="http://schemas.openxmlformats.org/wordprocessingml/2006/main" xmlns:w14="http://schemas.microsoft.com/office/word/2010/wordml" xmlns:w15="http://schemas.microsoft.com/office/word/2012/wordml" xmlns:w16cid="http://schemas.microsoft.com/office/word/2016/wordml/cid" xmlns:w16se="http://schemas.microsoft.com/office/word/2015/wordml/symex" xmlns:wpg="http://schemas.microsoft.com/office/word/2010/wordprocessingGroup" xmlns:wpi="http://schemas.microsoft.com/office/word/2010/wordprocessingInk" xmlns:wne="http://schemas.microsoft.com/office/word/2006/wordml" xmlns:wps="http://schemas.microsoft.com/office/word/2010/wordprocessingShape" mc:Ignorable="w14 w15 w16se w16cid wp14">
+<w:numbering xmlns:wpc="http://schemas.microsoft.com/office/word/2010/wordprocessingCanvas" xmlns:cx="http://schemas.microsoft.com/office/drawing/2014/chartex" xmlns:cx1="http://schemas.microsoft.com/office/drawing/2015/9/8/chartex" xmlns:cx2="http://schemas.microsoft.com/office/drawing/2015/10/21/chartex" xmlns:cx3="http://schemas.microsoft.com/office/drawing/2016/5/9/chartex" xmlns:cx4="http://schemas.microsoft.com/office/drawing/2016/5/10/chartex" xmlns:cx5="http://schemas.microsoft.com/office/drawing/2016/5/11/chartex" xmlns:cx6="http://schemas.microsoft.com/office/drawing/2016/5/12/chartex" xmlns:cx7="http://schemas.microsoft.com/office/drawing/2016/5/13/chartex" xmlns:cx8="http://schemas.microsoft.com/office/drawing/2016/5/14/chartex" xmlns:mc="http://schemas.openxmlformats.org/markup-compatibility/2006" xmlns:aink="http://schemas.microsoft.com/office/drawing/2016/ink" xmlns:am3d="http://schemas.microsoft.com/office/drawing/2017/model3d" xmlns:o="urn:schemas-microsoft-com:office:office" xmlns:r="http://schemas.openxmlformats.org/officeDocument/2006/relationships" xmlns:m="http://schemas.openxmlformats.org/officeDocument/2006/math" xmlns:v="urn:schemas-microsoft-com:vml" xmlns:wp14="http://schemas.microsoft.com/office/word/2010/wordprocessingDrawing" xmlns:wp="http://schemas.openxmlformats.org/drawingml/2006/wordprocessingDrawing" xmlns:w10="urn:schemas-microsoft-com:office:word" xmlns:w="http://schemas.openxmlformats.org/wordprocessingml/2006/main" xmlns:w14="http://schemas.microsoft.com/office/word/2010/wordml" xmlns:w15="http://schemas.microsoft.com/office/word/2012/wordml" xmlns:w16cex="http://schemas.microsoft.com/office/word/2018/wordml/cex" xmlns:w16cid="http://schemas.microsoft.com/office/word/2016/wordml/cid" xmlns:w16="http://schemas.microsoft.com/office/word/2018/wordml" xmlns:w16se="http://schemas.microsoft.com/office/word/2015/wordml/symex" xmlns:wpg="http://schemas.microsoft.com/office/word/2010/wordprocessingGroup" xmlns:wpi="http://schemas.microsoft.com/office/word/2010/wordprocessingInk" xmlns:wne="http://schemas.microsoft.com/office/word/2006/wordml" xmlns:wps="http://schemas.microsoft.com/office/word/2010/wordprocessingShape" mc:Ignorable="w14 w15 w16se w16cid w16 w16cex wp14">
   <w:abstractNum w:abstractNumId="0" w15:restartNumberingAfterBreak="0">
     <w:nsid w:val="5F6918DC"/>
     <w:multiLevelType w:val="hybridMultilevel"/>
@@ -931,7 +1130,7 @@
 </file>
 
 <file path=word/styles.xml><?xml version="1.0" encoding="utf-8"?>
-<w:styles xmlns:mc="http://schemas.openxmlformats.org/markup-compatibility/2006" xmlns:r="http://schemas.openxmlformats.org/officeDocument/2006/relationships" xmlns:w="http://schemas.openxmlformats.org/wordprocessingml/2006/main" xmlns:w14="http://schemas.microsoft.com/office/word/2010/wordml" xmlns:w15="http://schemas.microsoft.com/office/word/2012/wordml" xmlns:w16cid="http://schemas.microsoft.com/office/word/2016/wordml/cid" xmlns:w16se="http://schemas.microsoft.com/office/word/2015/wordml/symex" mc:Ignorable="w14 w15 w16se w16cid">
+<w:styles xmlns:mc="http://schemas.openxmlformats.org/markup-compatibility/2006" xmlns:r="http://schemas.openxmlformats.org/officeDocument/2006/relationships" xmlns:w="http://schemas.openxmlformats.org/wordprocessingml/2006/main" xmlns:w14="http://schemas.microsoft.com/office/word/2010/wordml" xmlns:w15="http://schemas.microsoft.com/office/word/2012/wordml" xmlns:w16cex="http://schemas.microsoft.com/office/word/2018/wordml/cex" xmlns:w16cid="http://schemas.microsoft.com/office/word/2016/wordml/cid" xmlns:w16="http://schemas.microsoft.com/office/word/2018/wordml" xmlns:w16se="http://schemas.microsoft.com/office/word/2015/wordml/symex" mc:Ignorable="w14 w15 w16se w16cid w16 w16cex">
   <w:docDefaults>
     <w:rPrDefault>
       <w:rPr>

</xml_diff>